<commit_message>
Additions to Domain Modelling
</commit_message>
<xml_diff>
--- a/Documents/Verb & Noun Analysis.docx
+++ b/Documents/Verb & Noun Analysis.docx
@@ -622,7 +622,15 @@
           <w:rFonts w:ascii="Times New Roman" w:hAnsi="Times New Roman" w:cs="Times New Roman"/>
           <w:color w:val="FF0000"/>
         </w:rPr>
-        <w:t>Google Tasks</w:t>
+        <w:t xml:space="preserve">Google </w:t>
+      </w:r>
+      <w:proofErr w:type="gramStart"/>
+      <w:r>
+        <w:rPr>
+          <w:rFonts w:ascii="Times New Roman" w:hAnsi="Times New Roman" w:cs="Times New Roman"/>
+          <w:color w:val="FF0000"/>
+        </w:rPr>
+        <w:t>Tasks</w:t>
       </w:r>
       <w:r>
         <w:rPr>
@@ -630,6 +638,7 @@
         </w:rPr>
         <w:t>.</w:t>
       </w:r>
+      <w:proofErr w:type="gramEnd"/>
     </w:p>
     <w:p>
       <w:pPr>
@@ -1925,374 +1934,368 @@
         <w:rPr>
           <w:rFonts w:ascii="Times New Roman" w:hAnsi="Times New Roman" w:cs="Times New Roman"/>
         </w:rPr>
-        <w:t>note</w:t>
-      </w:r>
-      <w:r>
-        <w:rPr>
-          <w:rFonts w:ascii="Times New Roman" w:hAnsi="Times New Roman" w:cs="Times New Roman"/>
-        </w:rPr>
-        <w:t>.</w:t>
+        <w:t>note.</w:t>
+      </w:r>
+    </w:p>
+    <w:p>
+      <w:pPr>
+        <w:spacing w:after="0"/>
+        <w:ind w:left="720" w:hanging="720"/>
+        <w:rPr>
+          <w:rFonts w:ascii="Times New Roman" w:hAnsi="Times New Roman" w:cs="Times New Roman"/>
+        </w:rPr>
+      </w:pPr>
+      <w:r>
+        <w:rPr>
+          <w:rFonts w:ascii="Times New Roman" w:hAnsi="Times New Roman" w:cs="Times New Roman"/>
+        </w:rPr>
+        <w:t>User add</w:t>
+      </w:r>
+      <w:r>
+        <w:rPr>
+          <w:rFonts w:ascii="Times New Roman" w:hAnsi="Times New Roman" w:cs="Times New Roman"/>
+          <w:i/>
+        </w:rPr>
+        <w:t xml:space="preserve"> </w:t>
+      </w:r>
+      <w:r>
+        <w:rPr>
+          <w:rFonts w:ascii="Times New Roman" w:hAnsi="Times New Roman" w:cs="Times New Roman"/>
+        </w:rPr>
+        <w:t>text.</w:t>
+      </w:r>
+    </w:p>
+    <w:p>
+      <w:pPr>
+        <w:spacing w:after="0"/>
+        <w:ind w:left="720" w:hanging="720"/>
+        <w:rPr>
+          <w:rFonts w:ascii="Times New Roman" w:hAnsi="Times New Roman" w:cs="Times New Roman"/>
+        </w:rPr>
+      </w:pPr>
+      <w:r>
+        <w:rPr>
+          <w:rFonts w:ascii="Times New Roman" w:hAnsi="Times New Roman" w:cs="Times New Roman"/>
+        </w:rPr>
+        <w:t xml:space="preserve">User </w:t>
+      </w:r>
+      <w:r>
+        <w:rPr>
+          <w:rFonts w:ascii="Times New Roman" w:hAnsi="Times New Roman" w:cs="Times New Roman"/>
+          <w:i/>
+        </w:rPr>
+        <w:t>sets reminder.</w:t>
+      </w:r>
+    </w:p>
+    <w:p>
+      <w:pPr>
+        <w:spacing w:after="0"/>
+        <w:ind w:left="720" w:hanging="720"/>
+        <w:rPr>
+          <w:rFonts w:ascii="Times New Roman" w:hAnsi="Times New Roman" w:cs="Times New Roman"/>
+        </w:rPr>
+      </w:pPr>
+      <w:r>
+        <w:rPr>
+          <w:rFonts w:ascii="Times New Roman" w:hAnsi="Times New Roman" w:cs="Times New Roman"/>
+        </w:rPr>
+        <w:t xml:space="preserve">User can </w:t>
+      </w:r>
+      <w:r>
+        <w:rPr>
+          <w:rFonts w:ascii="Times New Roman" w:hAnsi="Times New Roman" w:cs="Times New Roman"/>
+          <w:i/>
+        </w:rPr>
+        <w:t>view</w:t>
+      </w:r>
+      <w:r>
+        <w:rPr>
+          <w:rFonts w:ascii="Times New Roman" w:hAnsi="Times New Roman" w:cs="Times New Roman"/>
+        </w:rPr>
+        <w:t xml:space="preserve"> tasks.</w:t>
+      </w:r>
+    </w:p>
+    <w:p>
+      <w:pPr>
+        <w:spacing w:after="0"/>
+        <w:ind w:left="720" w:hanging="720"/>
+        <w:rPr>
+          <w:rFonts w:ascii="Times New Roman" w:hAnsi="Times New Roman" w:cs="Times New Roman"/>
+        </w:rPr>
+      </w:pPr>
+      <w:r>
+        <w:rPr>
+          <w:rFonts w:ascii="Times New Roman" w:hAnsi="Times New Roman" w:cs="Times New Roman"/>
+        </w:rPr>
+        <w:t xml:space="preserve">User can </w:t>
+      </w:r>
+      <w:r>
+        <w:rPr>
+          <w:rFonts w:ascii="Times New Roman" w:hAnsi="Times New Roman" w:cs="Times New Roman"/>
+          <w:i/>
+        </w:rPr>
+        <w:t>edit</w:t>
+      </w:r>
+      <w:r>
+        <w:rPr>
+          <w:rFonts w:ascii="Times New Roman" w:hAnsi="Times New Roman" w:cs="Times New Roman"/>
+        </w:rPr>
+        <w:t xml:space="preserve"> settings.</w:t>
+      </w:r>
+    </w:p>
+    <w:p>
+      <w:pPr>
+        <w:spacing w:after="0"/>
+        <w:ind w:left="720" w:hanging="720"/>
+        <w:rPr>
+          <w:rFonts w:ascii="Times New Roman" w:hAnsi="Times New Roman" w:cs="Times New Roman"/>
+        </w:rPr>
+      </w:pPr>
+      <w:r>
+        <w:rPr>
+          <w:rFonts w:ascii="Times New Roman" w:hAnsi="Times New Roman" w:cs="Times New Roman"/>
+        </w:rPr>
+        <w:t xml:space="preserve">User can </w:t>
+      </w:r>
+      <w:r>
+        <w:rPr>
+          <w:rFonts w:ascii="Times New Roman" w:hAnsi="Times New Roman" w:cs="Times New Roman"/>
+          <w:i/>
+        </w:rPr>
+        <w:t xml:space="preserve">organise </w:t>
+      </w:r>
+      <w:r>
+        <w:rPr>
+          <w:rFonts w:ascii="Times New Roman" w:hAnsi="Times New Roman" w:cs="Times New Roman"/>
+        </w:rPr>
+        <w:t>lists.</w:t>
+      </w:r>
+    </w:p>
+    <w:p>
+      <w:pPr>
+        <w:spacing w:after="0"/>
+        <w:ind w:left="720" w:hanging="720"/>
+        <w:rPr>
+          <w:rFonts w:ascii="Times New Roman" w:hAnsi="Times New Roman" w:cs="Times New Roman"/>
+        </w:rPr>
+      </w:pPr>
+      <w:r>
+        <w:rPr>
+          <w:rFonts w:ascii="Times New Roman" w:hAnsi="Times New Roman" w:cs="Times New Roman"/>
+        </w:rPr>
+        <w:t xml:space="preserve">User can </w:t>
+      </w:r>
+      <w:r>
+        <w:rPr>
+          <w:rFonts w:ascii="Times New Roman" w:hAnsi="Times New Roman" w:cs="Times New Roman"/>
+          <w:i/>
+        </w:rPr>
+        <w:t xml:space="preserve">complete </w:t>
+      </w:r>
+      <w:r>
+        <w:rPr>
+          <w:rFonts w:ascii="Times New Roman" w:hAnsi="Times New Roman" w:cs="Times New Roman"/>
+        </w:rPr>
+        <w:t>tasks.</w:t>
+      </w:r>
+    </w:p>
+    <w:p>
+      <w:pPr>
+        <w:spacing w:after="0"/>
+        <w:ind w:left="720" w:hanging="720"/>
+        <w:rPr>
+          <w:rFonts w:ascii="Times New Roman" w:hAnsi="Times New Roman" w:cs="Times New Roman"/>
+        </w:rPr>
+      </w:pPr>
+      <w:r>
+        <w:rPr>
+          <w:rFonts w:ascii="Times New Roman" w:hAnsi="Times New Roman" w:cs="Times New Roman"/>
+        </w:rPr>
+        <w:t xml:space="preserve">User can </w:t>
+      </w:r>
+      <w:r>
+        <w:rPr>
+          <w:rFonts w:ascii="Times New Roman" w:hAnsi="Times New Roman" w:cs="Times New Roman"/>
+          <w:i/>
+        </w:rPr>
+        <w:t xml:space="preserve">change </w:t>
+      </w:r>
+      <w:r>
+        <w:rPr>
+          <w:rFonts w:ascii="Times New Roman" w:hAnsi="Times New Roman" w:cs="Times New Roman"/>
+        </w:rPr>
+        <w:t>theme.</w:t>
+      </w:r>
+    </w:p>
+    <w:p>
+      <w:pPr>
+        <w:spacing w:after="0"/>
+        <w:ind w:left="720" w:hanging="720"/>
+        <w:rPr>
+          <w:rFonts w:ascii="Times New Roman" w:hAnsi="Times New Roman" w:cs="Times New Roman"/>
+        </w:rPr>
+      </w:pPr>
+      <w:r>
+        <w:rPr>
+          <w:rFonts w:ascii="Times New Roman" w:hAnsi="Times New Roman" w:cs="Times New Roman"/>
+        </w:rPr>
+        <w:t xml:space="preserve">User can </w:t>
+      </w:r>
+      <w:r>
+        <w:rPr>
+          <w:rFonts w:ascii="Times New Roman" w:hAnsi="Times New Roman" w:cs="Times New Roman"/>
+          <w:i/>
+        </w:rPr>
+        <w:t xml:space="preserve">change </w:t>
+      </w:r>
+      <w:r>
+        <w:rPr>
+          <w:rFonts w:ascii="Times New Roman" w:hAnsi="Times New Roman" w:cs="Times New Roman"/>
+        </w:rPr>
+        <w:t>language.</w:t>
+      </w:r>
+    </w:p>
+    <w:p>
+      <w:pPr>
+        <w:spacing w:after="0"/>
+        <w:ind w:left="720" w:hanging="720"/>
+        <w:rPr>
+          <w:rFonts w:ascii="Times New Roman" w:hAnsi="Times New Roman" w:cs="Times New Roman"/>
+        </w:rPr>
+      </w:pPr>
+      <w:r>
+        <w:rPr>
+          <w:rFonts w:ascii="Times New Roman" w:hAnsi="Times New Roman" w:cs="Times New Roman"/>
+        </w:rPr>
+        <w:t xml:space="preserve">User can </w:t>
+      </w:r>
+      <w:r>
+        <w:rPr>
+          <w:rFonts w:ascii="Times New Roman" w:hAnsi="Times New Roman" w:cs="Times New Roman"/>
+          <w:i/>
+        </w:rPr>
+        <w:t xml:space="preserve">change </w:t>
+      </w:r>
+      <w:r>
+        <w:rPr>
+          <w:rFonts w:ascii="Times New Roman" w:hAnsi="Times New Roman" w:cs="Times New Roman"/>
+        </w:rPr>
+        <w:t>notification sound.</w:t>
+      </w:r>
+    </w:p>
+    <w:p>
+      <w:pPr>
+        <w:spacing w:after="0"/>
+        <w:ind w:left="720" w:hanging="720"/>
+        <w:rPr>
+          <w:rFonts w:ascii="Times New Roman" w:hAnsi="Times New Roman" w:cs="Times New Roman"/>
+        </w:rPr>
+      </w:pPr>
+      <w:r>
+        <w:rPr>
+          <w:rFonts w:ascii="Times New Roman" w:hAnsi="Times New Roman" w:cs="Times New Roman"/>
+        </w:rPr>
+        <w:t xml:space="preserve">User can </w:t>
+      </w:r>
+      <w:r>
+        <w:rPr>
+          <w:rFonts w:ascii="Times New Roman" w:hAnsi="Times New Roman" w:cs="Times New Roman"/>
+          <w:i/>
+        </w:rPr>
+        <w:t xml:space="preserve">toggle </w:t>
+      </w:r>
+      <w:r>
+        <w:rPr>
+          <w:rFonts w:ascii="Times New Roman" w:hAnsi="Times New Roman" w:cs="Times New Roman"/>
+        </w:rPr>
+        <w:t>vibrate.</w:t>
+      </w:r>
+    </w:p>
+    <w:p>
+      <w:pPr>
+        <w:spacing w:after="0"/>
+        <w:ind w:left="720" w:hanging="720"/>
+        <w:rPr>
+          <w:rFonts w:ascii="Times New Roman" w:hAnsi="Times New Roman" w:cs="Times New Roman"/>
+        </w:rPr>
+      </w:pPr>
+      <w:r>
+        <w:rPr>
+          <w:rFonts w:ascii="Times New Roman" w:hAnsi="Times New Roman" w:cs="Times New Roman"/>
+        </w:rPr>
+        <w:t xml:space="preserve">User can </w:t>
+      </w:r>
+      <w:r>
+        <w:rPr>
+          <w:rFonts w:ascii="Times New Roman" w:hAnsi="Times New Roman" w:cs="Times New Roman"/>
+          <w:i/>
+        </w:rPr>
+        <w:t xml:space="preserve">synchronise </w:t>
+      </w:r>
+      <w:r>
+        <w:rPr>
+          <w:rFonts w:ascii="Times New Roman" w:hAnsi="Times New Roman" w:cs="Times New Roman"/>
+        </w:rPr>
+        <w:t>Google Tasks.</w:t>
+      </w:r>
+    </w:p>
+    <w:p>
+      <w:pPr>
+        <w:spacing w:after="0"/>
+        <w:ind w:left="720" w:hanging="720"/>
+        <w:rPr>
+          <w:rFonts w:ascii="Times New Roman" w:hAnsi="Times New Roman" w:cs="Times New Roman"/>
+        </w:rPr>
+      </w:pPr>
+      <w:r>
+        <w:rPr>
+          <w:rFonts w:ascii="Times New Roman" w:hAnsi="Times New Roman" w:cs="Times New Roman"/>
+        </w:rPr>
+        <w:t xml:space="preserve">User can </w:t>
+      </w:r>
+      <w:r>
+        <w:rPr>
+          <w:rFonts w:ascii="Times New Roman" w:hAnsi="Times New Roman" w:cs="Times New Roman"/>
+          <w:i/>
+        </w:rPr>
+        <w:t xml:space="preserve">sync </w:t>
+      </w:r>
+      <w:r>
+        <w:rPr>
+          <w:rFonts w:ascii="Times New Roman" w:hAnsi="Times New Roman" w:cs="Times New Roman"/>
+        </w:rPr>
+        <w:t>with SD card.</w:t>
+      </w:r>
+    </w:p>
+    <w:p>
+      <w:pPr>
+        <w:spacing w:after="0"/>
+        <w:ind w:left="720" w:hanging="720"/>
+        <w:rPr>
+          <w:rFonts w:ascii="Times New Roman" w:hAnsi="Times New Roman" w:cs="Times New Roman"/>
+        </w:rPr>
+      </w:pPr>
+      <w:r>
+        <w:rPr>
+          <w:rFonts w:ascii="Times New Roman" w:hAnsi="Times New Roman" w:cs="Times New Roman"/>
+        </w:rPr>
+        <w:t xml:space="preserve">User can </w:t>
+      </w:r>
+      <w:r>
+        <w:rPr>
+          <w:rFonts w:ascii="Times New Roman" w:hAnsi="Times New Roman" w:cs="Times New Roman"/>
+          <w:i/>
+        </w:rPr>
+        <w:t>set</w:t>
+      </w:r>
+      <w:r>
+        <w:rPr>
+          <w:rFonts w:ascii="Times New Roman" w:hAnsi="Times New Roman" w:cs="Times New Roman"/>
+        </w:rPr>
+        <w:t xml:space="preserve"> password.</w:t>
       </w:r>
       <w:bookmarkStart w:id="0" w:name="_GoBack"/>
       <w:bookmarkEnd w:id="0"/>
-    </w:p>
-    <w:p>
-      <w:pPr>
-        <w:spacing w:after="0"/>
-        <w:ind w:left="720" w:hanging="720"/>
-        <w:rPr>
-          <w:rFonts w:ascii="Times New Roman" w:hAnsi="Times New Roman" w:cs="Times New Roman"/>
-        </w:rPr>
-      </w:pPr>
-      <w:r>
-        <w:rPr>
-          <w:rFonts w:ascii="Times New Roman" w:hAnsi="Times New Roman" w:cs="Times New Roman"/>
-        </w:rPr>
-        <w:t>User add</w:t>
-      </w:r>
-      <w:r>
-        <w:rPr>
-          <w:rFonts w:ascii="Times New Roman" w:hAnsi="Times New Roman" w:cs="Times New Roman"/>
-          <w:i/>
-        </w:rPr>
-        <w:t xml:space="preserve"> </w:t>
-      </w:r>
-      <w:r>
-        <w:rPr>
-          <w:rFonts w:ascii="Times New Roman" w:hAnsi="Times New Roman" w:cs="Times New Roman"/>
-        </w:rPr>
-        <w:t>text.</w:t>
-      </w:r>
-    </w:p>
-    <w:p>
-      <w:pPr>
-        <w:spacing w:after="0"/>
-        <w:ind w:left="720" w:hanging="720"/>
-        <w:rPr>
-          <w:rFonts w:ascii="Times New Roman" w:hAnsi="Times New Roman" w:cs="Times New Roman"/>
-        </w:rPr>
-      </w:pPr>
-      <w:r>
-        <w:rPr>
-          <w:rFonts w:ascii="Times New Roman" w:hAnsi="Times New Roman" w:cs="Times New Roman"/>
-        </w:rPr>
-        <w:t xml:space="preserve">User </w:t>
-      </w:r>
-      <w:r>
-        <w:rPr>
-          <w:rFonts w:ascii="Times New Roman" w:hAnsi="Times New Roman" w:cs="Times New Roman"/>
-          <w:i/>
-        </w:rPr>
-        <w:t>sets reminder.</w:t>
-      </w:r>
-    </w:p>
-    <w:p>
-      <w:pPr>
-        <w:spacing w:after="0"/>
-        <w:ind w:left="720" w:hanging="720"/>
-        <w:rPr>
-          <w:rFonts w:ascii="Times New Roman" w:hAnsi="Times New Roman" w:cs="Times New Roman"/>
-        </w:rPr>
-      </w:pPr>
-      <w:r>
-        <w:rPr>
-          <w:rFonts w:ascii="Times New Roman" w:hAnsi="Times New Roman" w:cs="Times New Roman"/>
-        </w:rPr>
-        <w:t xml:space="preserve">User can </w:t>
-      </w:r>
-      <w:r>
-        <w:rPr>
-          <w:rFonts w:ascii="Times New Roman" w:hAnsi="Times New Roman" w:cs="Times New Roman"/>
-          <w:i/>
-        </w:rPr>
-        <w:t>view</w:t>
-      </w:r>
-      <w:r>
-        <w:rPr>
-          <w:rFonts w:ascii="Times New Roman" w:hAnsi="Times New Roman" w:cs="Times New Roman"/>
-        </w:rPr>
-        <w:t xml:space="preserve"> tasks.</w:t>
-      </w:r>
-    </w:p>
-    <w:p>
-      <w:pPr>
-        <w:spacing w:after="0"/>
-        <w:ind w:left="720" w:hanging="720"/>
-        <w:rPr>
-          <w:rFonts w:ascii="Times New Roman" w:hAnsi="Times New Roman" w:cs="Times New Roman"/>
-        </w:rPr>
-      </w:pPr>
-      <w:r>
-        <w:rPr>
-          <w:rFonts w:ascii="Times New Roman" w:hAnsi="Times New Roman" w:cs="Times New Roman"/>
-        </w:rPr>
-        <w:t xml:space="preserve">User can </w:t>
-      </w:r>
-      <w:r>
-        <w:rPr>
-          <w:rFonts w:ascii="Times New Roman" w:hAnsi="Times New Roman" w:cs="Times New Roman"/>
-          <w:i/>
-        </w:rPr>
-        <w:t>edit</w:t>
-      </w:r>
-      <w:r>
-        <w:rPr>
-          <w:rFonts w:ascii="Times New Roman" w:hAnsi="Times New Roman" w:cs="Times New Roman"/>
-        </w:rPr>
-        <w:t xml:space="preserve"> settings.</w:t>
-      </w:r>
-    </w:p>
-    <w:p>
-      <w:pPr>
-        <w:spacing w:after="0"/>
-        <w:ind w:left="720" w:hanging="720"/>
-        <w:rPr>
-          <w:rFonts w:ascii="Times New Roman" w:hAnsi="Times New Roman" w:cs="Times New Roman"/>
-        </w:rPr>
-      </w:pPr>
-      <w:r>
-        <w:rPr>
-          <w:rFonts w:ascii="Times New Roman" w:hAnsi="Times New Roman" w:cs="Times New Roman"/>
-        </w:rPr>
-        <w:t xml:space="preserve">User can </w:t>
-      </w:r>
-      <w:r>
-        <w:rPr>
-          <w:rFonts w:ascii="Times New Roman" w:hAnsi="Times New Roman" w:cs="Times New Roman"/>
-          <w:i/>
-        </w:rPr>
-        <w:t xml:space="preserve">organise </w:t>
-      </w:r>
-      <w:r>
-        <w:rPr>
-          <w:rFonts w:ascii="Times New Roman" w:hAnsi="Times New Roman" w:cs="Times New Roman"/>
-        </w:rPr>
-        <w:t>lists.</w:t>
-      </w:r>
-    </w:p>
-    <w:p>
-      <w:pPr>
-        <w:spacing w:after="0"/>
-        <w:ind w:left="720" w:hanging="720"/>
-        <w:rPr>
-          <w:rFonts w:ascii="Times New Roman" w:hAnsi="Times New Roman" w:cs="Times New Roman"/>
-        </w:rPr>
-      </w:pPr>
-      <w:r>
-        <w:rPr>
-          <w:rFonts w:ascii="Times New Roman" w:hAnsi="Times New Roman" w:cs="Times New Roman"/>
-        </w:rPr>
-        <w:t xml:space="preserve">User can </w:t>
-      </w:r>
-      <w:r>
-        <w:rPr>
-          <w:rFonts w:ascii="Times New Roman" w:hAnsi="Times New Roman" w:cs="Times New Roman"/>
-          <w:i/>
-        </w:rPr>
-        <w:t xml:space="preserve">complete </w:t>
-      </w:r>
-      <w:r>
-        <w:rPr>
-          <w:rFonts w:ascii="Times New Roman" w:hAnsi="Times New Roman" w:cs="Times New Roman"/>
-        </w:rPr>
-        <w:t>tasks.</w:t>
-      </w:r>
-    </w:p>
-    <w:p>
-      <w:pPr>
-        <w:spacing w:after="0"/>
-        <w:ind w:left="720" w:hanging="720"/>
-        <w:rPr>
-          <w:rFonts w:ascii="Times New Roman" w:hAnsi="Times New Roman" w:cs="Times New Roman"/>
-        </w:rPr>
-      </w:pPr>
-      <w:r>
-        <w:rPr>
-          <w:rFonts w:ascii="Times New Roman" w:hAnsi="Times New Roman" w:cs="Times New Roman"/>
-        </w:rPr>
-        <w:t xml:space="preserve">User can </w:t>
-      </w:r>
-      <w:r>
-        <w:rPr>
-          <w:rFonts w:ascii="Times New Roman" w:hAnsi="Times New Roman" w:cs="Times New Roman"/>
-          <w:i/>
-        </w:rPr>
-        <w:t xml:space="preserve">change </w:t>
-      </w:r>
-      <w:r>
-        <w:rPr>
-          <w:rFonts w:ascii="Times New Roman" w:hAnsi="Times New Roman" w:cs="Times New Roman"/>
-        </w:rPr>
-        <w:t>theme.</w:t>
-      </w:r>
-    </w:p>
-    <w:p>
-      <w:pPr>
-        <w:spacing w:after="0"/>
-        <w:ind w:left="720" w:hanging="720"/>
-        <w:rPr>
-          <w:rFonts w:ascii="Times New Roman" w:hAnsi="Times New Roman" w:cs="Times New Roman"/>
-        </w:rPr>
-      </w:pPr>
-      <w:r>
-        <w:rPr>
-          <w:rFonts w:ascii="Times New Roman" w:hAnsi="Times New Roman" w:cs="Times New Roman"/>
-        </w:rPr>
-        <w:t xml:space="preserve">User can </w:t>
-      </w:r>
-      <w:r>
-        <w:rPr>
-          <w:rFonts w:ascii="Times New Roman" w:hAnsi="Times New Roman" w:cs="Times New Roman"/>
-          <w:i/>
-        </w:rPr>
-        <w:t xml:space="preserve">change </w:t>
-      </w:r>
-      <w:r>
-        <w:rPr>
-          <w:rFonts w:ascii="Times New Roman" w:hAnsi="Times New Roman" w:cs="Times New Roman"/>
-        </w:rPr>
-        <w:t>language.</w:t>
-      </w:r>
-    </w:p>
-    <w:p>
-      <w:pPr>
-        <w:spacing w:after="0"/>
-        <w:ind w:left="720" w:hanging="720"/>
-        <w:rPr>
-          <w:rFonts w:ascii="Times New Roman" w:hAnsi="Times New Roman" w:cs="Times New Roman"/>
-        </w:rPr>
-      </w:pPr>
-      <w:r>
-        <w:rPr>
-          <w:rFonts w:ascii="Times New Roman" w:hAnsi="Times New Roman" w:cs="Times New Roman"/>
-        </w:rPr>
-        <w:t xml:space="preserve">User can </w:t>
-      </w:r>
-      <w:r>
-        <w:rPr>
-          <w:rFonts w:ascii="Times New Roman" w:hAnsi="Times New Roman" w:cs="Times New Roman"/>
-          <w:i/>
-        </w:rPr>
-        <w:t xml:space="preserve">change </w:t>
-      </w:r>
-      <w:r>
-        <w:rPr>
-          <w:rFonts w:ascii="Times New Roman" w:hAnsi="Times New Roman" w:cs="Times New Roman"/>
-        </w:rPr>
-        <w:t>notification sound.</w:t>
-      </w:r>
-    </w:p>
-    <w:p>
-      <w:pPr>
-        <w:spacing w:after="0"/>
-        <w:ind w:left="720" w:hanging="720"/>
-        <w:rPr>
-          <w:rFonts w:ascii="Times New Roman" w:hAnsi="Times New Roman" w:cs="Times New Roman"/>
-        </w:rPr>
-      </w:pPr>
-      <w:r>
-        <w:rPr>
-          <w:rFonts w:ascii="Times New Roman" w:hAnsi="Times New Roman" w:cs="Times New Roman"/>
-        </w:rPr>
-        <w:t xml:space="preserve">User can </w:t>
-      </w:r>
-      <w:r>
-        <w:rPr>
-          <w:rFonts w:ascii="Times New Roman" w:hAnsi="Times New Roman" w:cs="Times New Roman"/>
-          <w:i/>
-        </w:rPr>
-        <w:t xml:space="preserve">toggle </w:t>
-      </w:r>
-      <w:r>
-        <w:rPr>
-          <w:rFonts w:ascii="Times New Roman" w:hAnsi="Times New Roman" w:cs="Times New Roman"/>
-        </w:rPr>
-        <w:t>vibrate.</w:t>
-      </w:r>
-    </w:p>
-    <w:p>
-      <w:pPr>
-        <w:spacing w:after="0"/>
-        <w:ind w:left="720" w:hanging="720"/>
-        <w:rPr>
-          <w:rFonts w:ascii="Times New Roman" w:hAnsi="Times New Roman" w:cs="Times New Roman"/>
-        </w:rPr>
-      </w:pPr>
-      <w:r>
-        <w:rPr>
-          <w:rFonts w:ascii="Times New Roman" w:hAnsi="Times New Roman" w:cs="Times New Roman"/>
-        </w:rPr>
-        <w:t xml:space="preserve">User can </w:t>
-      </w:r>
-      <w:r>
-        <w:rPr>
-          <w:rFonts w:ascii="Times New Roman" w:hAnsi="Times New Roman" w:cs="Times New Roman"/>
-          <w:i/>
-        </w:rPr>
-        <w:t xml:space="preserve">synchronise </w:t>
-      </w:r>
-      <w:r>
-        <w:rPr>
-          <w:rFonts w:ascii="Times New Roman" w:hAnsi="Times New Roman" w:cs="Times New Roman"/>
-        </w:rPr>
-        <w:t>Google Tasks.</w:t>
-      </w:r>
-    </w:p>
-    <w:p>
-      <w:pPr>
-        <w:spacing w:after="0"/>
-        <w:ind w:left="720" w:hanging="720"/>
-        <w:rPr>
-          <w:rFonts w:ascii="Times New Roman" w:hAnsi="Times New Roman" w:cs="Times New Roman"/>
-        </w:rPr>
-      </w:pPr>
-      <w:r>
-        <w:rPr>
-          <w:rFonts w:ascii="Times New Roman" w:hAnsi="Times New Roman" w:cs="Times New Roman"/>
-        </w:rPr>
-        <w:t xml:space="preserve">User can </w:t>
-      </w:r>
-      <w:r>
-        <w:rPr>
-          <w:rFonts w:ascii="Times New Roman" w:hAnsi="Times New Roman" w:cs="Times New Roman"/>
-          <w:i/>
-        </w:rPr>
-        <w:t xml:space="preserve">sync </w:t>
-      </w:r>
-      <w:r>
-        <w:rPr>
-          <w:rFonts w:ascii="Times New Roman" w:hAnsi="Times New Roman" w:cs="Times New Roman"/>
-        </w:rPr>
-        <w:t>with SD card.</w:t>
-      </w:r>
-    </w:p>
-    <w:p>
-      <w:pPr>
-        <w:spacing w:after="0"/>
-        <w:ind w:left="720" w:hanging="720"/>
-        <w:rPr>
-          <w:rFonts w:ascii="Times New Roman" w:hAnsi="Times New Roman" w:cs="Times New Roman"/>
-        </w:rPr>
-      </w:pPr>
-      <w:r>
-        <w:rPr>
-          <w:rFonts w:ascii="Times New Roman" w:hAnsi="Times New Roman" w:cs="Times New Roman"/>
-        </w:rPr>
-        <w:t xml:space="preserve">User can </w:t>
-      </w:r>
-      <w:r>
-        <w:rPr>
-          <w:rFonts w:ascii="Times New Roman" w:hAnsi="Times New Roman" w:cs="Times New Roman"/>
-          <w:i/>
-        </w:rPr>
-        <w:t>set</w:t>
-      </w:r>
-      <w:r>
-        <w:rPr>
-          <w:rFonts w:ascii="Times New Roman" w:hAnsi="Times New Roman" w:cs="Times New Roman"/>
-        </w:rPr>
-        <w:t xml:space="preserve"> password.</w:t>
-      </w:r>
     </w:p>
     <w:p>
       <w:pPr>

</xml_diff>